<commit_message>
Update in INF docx
</commit_message>
<xml_diff>
--- a/server/src/api/utils/PdfService/INF.docx
+++ b/server/src/api/utils/PdfService/INF.docx
@@ -1693,8 +1693,6 @@
           <w:szCs w:val="16"/>
         </w:rPr>
       </w:pPr>
-      <w:bookmarkStart w:id="7" w:name="_GoBack"/>
-      <w:bookmarkEnd w:id="7"/>
     </w:p>
     <w:bookmarkEnd w:id="0"/>
     <w:p>
@@ -11999,7 +11997,76 @@
                 <w:sz w:val="22"/>
                 <w:szCs w:val="22"/>
               </w:rPr>
-              <w:t>{SB_C_Cpp_Java_Python_etc}</w:t>
+              <w:t>{SB_C</w:t>
+            </w:r>
+            <w:r>
+              <w:rPr>
+                <w:rFonts w:hint="default" w:ascii="Quattrocento Sans" w:hAnsi="Quattrocento Sans" w:eastAsia="Quattrocento Sans" w:cs="Quattrocento Sans"/>
+                <w:color w:val="548DD4"/>
+                <w:sz w:val="22"/>
+                <w:szCs w:val="22"/>
+                <w:lang w:val="en-IN"/>
+              </w:rPr>
+              <w:t>_or</w:t>
+            </w:r>
+            <w:r>
+              <w:rPr>
+                <w:rFonts w:ascii="Quattrocento Sans" w:hAnsi="Quattrocento Sans" w:eastAsia="Quattrocento Sans" w:cs="Quattrocento Sans"/>
+                <w:color w:val="548DD4"/>
+                <w:sz w:val="22"/>
+                <w:szCs w:val="22"/>
+              </w:rPr>
+              <w:t>_C</w:t>
+            </w:r>
+            <w:r>
+              <w:rPr>
+                <w:rFonts w:hint="default" w:ascii="Quattrocento Sans" w:hAnsi="Quattrocento Sans" w:eastAsia="Quattrocento Sans" w:cs="Quattrocento Sans"/>
+                <w:color w:val="548DD4"/>
+                <w:sz w:val="22"/>
+                <w:szCs w:val="22"/>
+                <w:lang w:val="en-IN"/>
+              </w:rPr>
+              <w:t>PP</w:t>
+            </w:r>
+            <w:bookmarkStart w:id="7" w:name="_GoBack"/>
+            <w:bookmarkEnd w:id="7"/>
+            <w:r>
+              <w:rPr>
+                <w:rFonts w:hint="default" w:ascii="Quattrocento Sans" w:hAnsi="Quattrocento Sans" w:eastAsia="Quattrocento Sans" w:cs="Quattrocento Sans"/>
+                <w:color w:val="548DD4"/>
+                <w:sz w:val="22"/>
+                <w:szCs w:val="22"/>
+                <w:lang w:val="en-IN"/>
+              </w:rPr>
+              <w:t>_or</w:t>
+            </w:r>
+            <w:r>
+              <w:rPr>
+                <w:rFonts w:ascii="Quattrocento Sans" w:hAnsi="Quattrocento Sans" w:eastAsia="Quattrocento Sans" w:cs="Quattrocento Sans"/>
+                <w:color w:val="548DD4"/>
+                <w:sz w:val="22"/>
+                <w:szCs w:val="22"/>
+              </w:rPr>
+              <w:t>_Java</w:t>
+            </w:r>
+            <w:r>
+              <w:rPr>
+                <w:rFonts w:hint="default" w:ascii="Quattrocento Sans" w:hAnsi="Quattrocento Sans" w:eastAsia="Quattrocento Sans" w:cs="Quattrocento Sans"/>
+                <w:color w:val="548DD4"/>
+                <w:sz w:val="22"/>
+                <w:szCs w:val="22"/>
+                <w:lang w:val="en-IN"/>
+              </w:rPr>
+              <w:t>_or</w:t>
+            </w:r>
+            <w:r>
+              <w:rPr>
+                <w:rFonts w:ascii="Quattrocento Sans" w:hAnsi="Quattrocento Sans" w:eastAsia="Quattrocento Sans" w:cs="Quattrocento Sans"/>
+                <w:color w:val="548DD4"/>
+                <w:sz w:val="22"/>
+                <w:szCs w:val="22"/>
+              </w:rPr>
+              <w:t>_Python_etc}</w:t>
             </w:r>
           </w:p>
         </w:tc>
@@ -12181,7 +12248,64 @@
                 <w:sz w:val="22"/>
                 <w:szCs w:val="22"/>
               </w:rPr>
-              <w:t>{SB_AI_ML_DL_Data_Science}</w:t>
+              <w:t>{SB_AI</w:t>
+            </w:r>
+            <w:r>
+              <w:rPr>
+                <w:rFonts w:hint="default" w:ascii="Quattrocento Sans" w:hAnsi="Quattrocento Sans" w:eastAsia="Quattrocento Sans" w:cs="Quattrocento Sans"/>
+                <w:color w:val="548DD4"/>
+                <w:sz w:val="22"/>
+                <w:szCs w:val="22"/>
+                <w:lang w:val="en-IN"/>
+              </w:rPr>
+              <w:t>_or</w:t>
+            </w:r>
+            <w:r>
+              <w:rPr>
+                <w:rFonts w:ascii="Quattrocento Sans" w:hAnsi="Quattrocento Sans" w:eastAsia="Quattrocento Sans" w:cs="Quattrocento Sans"/>
+                <w:color w:val="548DD4"/>
+                <w:sz w:val="22"/>
+                <w:szCs w:val="22"/>
+              </w:rPr>
+              <w:t>_ML</w:t>
+            </w:r>
+            <w:r>
+              <w:rPr>
+                <w:rFonts w:hint="default" w:ascii="Quattrocento Sans" w:hAnsi="Quattrocento Sans" w:eastAsia="Quattrocento Sans" w:cs="Quattrocento Sans"/>
+                <w:color w:val="548DD4"/>
+                <w:sz w:val="22"/>
+                <w:szCs w:val="22"/>
+                <w:lang w:val="en-IN"/>
+              </w:rPr>
+              <w:t>_or</w:t>
+            </w:r>
+            <w:r>
+              <w:rPr>
+                <w:rFonts w:ascii="Quattrocento Sans" w:hAnsi="Quattrocento Sans" w:eastAsia="Quattrocento Sans" w:cs="Quattrocento Sans"/>
+                <w:color w:val="548DD4"/>
+                <w:sz w:val="22"/>
+                <w:szCs w:val="22"/>
+              </w:rPr>
+              <w:t>_DL</w:t>
+            </w:r>
+            <w:r>
+              <w:rPr>
+                <w:rFonts w:hint="default" w:ascii="Quattrocento Sans" w:hAnsi="Quattrocento Sans" w:eastAsia="Quattrocento Sans" w:cs="Quattrocento Sans"/>
+                <w:color w:val="548DD4"/>
+                <w:sz w:val="22"/>
+                <w:szCs w:val="22"/>
+                <w:lang w:val="en-IN"/>
+              </w:rPr>
+              <w:t>_or</w:t>
+            </w:r>
+            <w:r>
+              <w:rPr>
+                <w:rFonts w:ascii="Quattrocento Sans" w:hAnsi="Quattrocento Sans" w:eastAsia="Quattrocento Sans" w:cs="Quattrocento Sans"/>
+                <w:color w:val="548DD4"/>
+                <w:sz w:val="22"/>
+                <w:szCs w:val="22"/>
+              </w:rPr>
+              <w:t>_Data_Science}</w:t>
             </w:r>
           </w:p>
         </w:tc>
@@ -12271,7 +12395,45 @@
                 <w:sz w:val="22"/>
                 <w:szCs w:val="22"/>
               </w:rPr>
-              <w:t>{SB_Business_Data_Analytics_Product_Management}</w:t>
+              <w:t>{SB_Business</w:t>
+            </w:r>
+            <w:r>
+              <w:rPr>
+                <w:rFonts w:hint="default" w:ascii="Quattrocento Sans" w:hAnsi="Quattrocento Sans" w:eastAsia="Quattrocento Sans" w:cs="Quattrocento Sans"/>
+                <w:color w:val="548DD4"/>
+                <w:sz w:val="22"/>
+                <w:szCs w:val="22"/>
+                <w:lang w:val="en-IN"/>
+              </w:rPr>
+              <w:t>_or</w:t>
+            </w:r>
+            <w:r>
+              <w:rPr>
+                <w:rFonts w:ascii="Quattrocento Sans" w:hAnsi="Quattrocento Sans" w:eastAsia="Quattrocento Sans" w:cs="Quattrocento Sans"/>
+                <w:color w:val="548DD4"/>
+                <w:sz w:val="22"/>
+                <w:szCs w:val="22"/>
+              </w:rPr>
+              <w:t>_Data_Analytics</w:t>
+            </w:r>
+            <w:r>
+              <w:rPr>
+                <w:rFonts w:hint="default" w:ascii="Quattrocento Sans" w:hAnsi="Quattrocento Sans" w:eastAsia="Quattrocento Sans" w:cs="Quattrocento Sans"/>
+                <w:color w:val="548DD4"/>
+                <w:sz w:val="22"/>
+                <w:szCs w:val="22"/>
+                <w:lang w:val="en-IN"/>
+              </w:rPr>
+              <w:t>_or</w:t>
+            </w:r>
+            <w:r>
+              <w:rPr>
+                <w:rFonts w:ascii="Quattrocento Sans" w:hAnsi="Quattrocento Sans" w:eastAsia="Quattrocento Sans" w:cs="Quattrocento Sans"/>
+                <w:color w:val="548DD4"/>
+                <w:sz w:val="22"/>
+                <w:szCs w:val="22"/>
+              </w:rPr>
+              <w:t>_Product_Management}</w:t>
             </w:r>
           </w:p>
         </w:tc>
@@ -12731,7 +12893,25 @@
                 <w:sz w:val="22"/>
                 <w:szCs w:val="22"/>
               </w:rPr>
-              <w:t>{SB_Quant_Researcher}</w:t>
+              <w:t>{</w:t>
+            </w:r>
+            <w:r>
+              <w:rPr>
+                <w:rFonts w:hint="default" w:ascii="Quattrocento Sans" w:hAnsi="Quattrocento Sans" w:eastAsia="Quattrocento Sans"/>
+                <w:color w:val="548DD4"/>
+                <w:sz w:val="22"/>
+                <w:szCs w:val="22"/>
+              </w:rPr>
+              <w:t>SB_Quant_Researcher_or_Trading_or_Investment_and_portfolio_management_or_Company_Valuation_and_financial_modelling_or_Financial_Risk_management_or_Investment_Banking_etc</w:t>
+            </w:r>
+            <w:r>
+              <w:rPr>
+                <w:rFonts w:ascii="Quattrocento Sans" w:hAnsi="Quattrocento Sans" w:eastAsia="Quattrocento Sans" w:cs="Quattrocento Sans"/>
+                <w:color w:val="548DD4"/>
+                <w:sz w:val="22"/>
+                <w:szCs w:val="22"/>
+              </w:rPr>
+              <w:t>}</w:t>
             </w:r>
           </w:p>
         </w:tc>
@@ -12832,7 +13012,17 @@
                 <w:sz w:val="20"/>
                 <w:szCs w:val="20"/>
               </w:rPr>
-              <w:t>SB_Others</w:t>
+              <w:t>SB_Other</w:t>
+            </w:r>
+            <w:r>
+              <w:rPr>
+                <w:rFonts w:hint="default" w:ascii="Avenir" w:hAnsi="Avenir" w:eastAsia="Avenir" w:cs="Avenir"/>
+                <w:color w:val="548DD4"/>
+                <w:sz w:val="20"/>
+                <w:szCs w:val="20"/>
+                <w:lang w:val="en-IN"/>
+              </w:rPr>
+              <w:t>_Skills</w:t>
             </w:r>
             <w:r>
               <w:rPr>
@@ -13037,7 +13227,7 @@
   <w:docDefaults>
     <w:rPrDefault>
       <w:rPr>
-        <w:rFonts w:ascii="Times New Roman" w:hAnsi="Times New Roman" w:eastAsia="Times New Roman" w:cs="Times New Roman"/>
+        <w:rFonts w:ascii="Times New Roman" w:hAnsi="Times New Roman" w:eastAsia="SimSun" w:cs="Times New Roman"/>
       </w:rPr>
     </w:rPrDefault>
     <w:pPrDefault/>
@@ -13073,7 +13263,7 @@
     <w:lsdException w:uiPriority="39" w:name="toc 9"/>
     <w:lsdException w:uiPriority="99" w:name="Normal Indent"/>
     <w:lsdException w:uiPriority="99" w:name="footnote text"/>
-    <w:lsdException w:uiPriority="99" w:name="annotation text"/>
+    <w:lsdException w:qFormat="1" w:uiPriority="99" w:name="annotation text"/>
     <w:lsdException w:uiPriority="99" w:name="header"/>
     <w:lsdException w:uiPriority="99" w:name="footer"/>
     <w:lsdException w:uiPriority="99" w:name="index heading"/>
@@ -13147,7 +13337,7 @@
     <w:lsdException w:uiPriority="99" w:name="HTML Typewriter"/>
     <w:lsdException w:uiPriority="99" w:name="HTML Variable"/>
     <w:lsdException w:uiPriority="99" w:name="Normal Table"/>
-    <w:lsdException w:uiPriority="99" w:name="annotation subject"/>
+    <w:lsdException w:qFormat="1" w:uiPriority="99" w:name="annotation subject"/>
     <w:lsdException w:uiPriority="99" w:name="Table Simple 1"/>
     <w:lsdException w:uiPriority="99" w:name="Table Simple 2"/>
     <w:lsdException w:uiPriority="99" w:name="Table Simple 3"/>
@@ -13469,6 +13659,7 @@
     <w:link w:val="33"/>
     <w:semiHidden/>
     <w:unhideWhenUsed/>
+    <w:qFormat/>
     <w:uiPriority w:val="99"/>
     <w:rPr>
       <w:sz w:val="20"/>
@@ -13482,6 +13673,7 @@
     <w:link w:val="34"/>
     <w:semiHidden/>
     <w:unhideWhenUsed/>
+    <w:qFormat/>
     <w:uiPriority w:val="99"/>
     <w:rPr>
       <w:b/>
@@ -13756,6 +13948,7 @@
   <w:style w:type="table" w:customStyle="1" w:styleId="24">
     <w:name w:val="_Style 18"/>
     <w:basedOn w:val="9"/>
+    <w:qFormat/>
     <w:uiPriority w:val="0"/>
     <w:tblPr>
       <w:tblCellMar>
@@ -13778,6 +13971,7 @@
   <w:style w:type="table" w:customStyle="1" w:styleId="26">
     <w:name w:val="_Style 20"/>
     <w:basedOn w:val="9"/>
+    <w:qFormat/>
     <w:uiPriority w:val="0"/>
     <w:tblPr>
       <w:tblCellMar>
@@ -13789,6 +13983,7 @@
   <w:style w:type="table" w:customStyle="1" w:styleId="27">
     <w:name w:val="_Style 21"/>
     <w:basedOn w:val="9"/>
+    <w:qFormat/>
     <w:uiPriority w:val="0"/>
     <w:tblPr>
       <w:tblCellMar>
@@ -14029,6 +14224,7 @@
     <w:basedOn w:val="8"/>
     <w:link w:val="10"/>
     <w:semiHidden/>
+    <w:qFormat/>
     <w:uiPriority w:val="99"/>
     <w:rPr>
       <w:rFonts w:ascii="Segoe UI" w:hAnsi="Segoe UI" w:cs="Segoe UI"/>
@@ -14233,6 +14429,7 @@
   <w:style w:type="table" w:customStyle="1" w:styleId="41">
     <w:name w:val="_Style 39"/>
     <w:basedOn w:val="9"/>
+    <w:qFormat/>
     <w:uiPriority w:val="0"/>
     <w:rPr>
       <w:rFonts w:ascii="Cambria" w:hAnsi="Cambria" w:eastAsia="Cambria" w:cs="Cambria"/>
@@ -14319,6 +14516,7 @@
   <w:style w:type="table" w:customStyle="1" w:styleId="44">
     <w:name w:val="_Style 42"/>
     <w:basedOn w:val="9"/>
+    <w:qFormat/>
     <w:uiPriority w:val="0"/>
     <w:rPr>
       <w:rFonts w:ascii="Cambria" w:hAnsi="Cambria" w:eastAsia="Cambria" w:cs="Cambria"/>
@@ -14634,6 +14832,7 @@
   <w:style w:type="table" w:customStyle="1" w:styleId="52">
     <w:name w:val="_Style 50"/>
     <w:basedOn w:val="9"/>
+    <w:qFormat/>
     <w:uiPriority w:val="0"/>
     <w:rPr>
       <w:rFonts w:ascii="Cambria" w:hAnsi="Cambria" w:eastAsia="Cambria" w:cs="Cambria"/>
@@ -14651,6 +14850,7 @@
   <w:style w:type="table" w:customStyle="1" w:styleId="53">
     <w:name w:val="_Style 51"/>
     <w:basedOn w:val="9"/>
+    <w:qFormat/>
     <w:uiPriority w:val="0"/>
     <w:rPr>
       <w:rFonts w:ascii="Cambria" w:hAnsi="Cambria" w:eastAsia="Cambria" w:cs="Cambria"/>
@@ -14668,6 +14868,7 @@
   <w:style w:type="table" w:customStyle="1" w:styleId="54">
     <w:name w:val="_Style 52"/>
     <w:basedOn w:val="9"/>
+    <w:qFormat/>
     <w:uiPriority w:val="0"/>
     <w:rPr>
       <w:rFonts w:ascii="Cambria" w:hAnsi="Cambria" w:eastAsia="Cambria" w:cs="Cambria"/>
@@ -14754,6 +14955,7 @@
   <w:style w:type="table" w:customStyle="1" w:styleId="57">
     <w:name w:val="_Style 55"/>
     <w:basedOn w:val="9"/>
+    <w:qFormat/>
     <w:uiPriority w:val="0"/>
     <w:rPr>
       <w:rFonts w:ascii="Cambria" w:hAnsi="Cambria" w:eastAsia="Cambria" w:cs="Cambria"/>
@@ -14771,6 +14973,7 @@
   <w:style w:type="table" w:customStyle="1" w:styleId="58">
     <w:name w:val="_Style 56"/>
     <w:basedOn w:val="9"/>
+    <w:qFormat/>
     <w:uiPriority w:val="0"/>
     <w:rPr>
       <w:rFonts w:ascii="Cambria" w:hAnsi="Cambria" w:eastAsia="Cambria" w:cs="Cambria"/>
@@ -14876,6 +15079,7 @@
   <w:style w:type="character" w:customStyle="1" w:styleId="60">
     <w:name w:val="muitypography-root"/>
     <w:basedOn w:val="8"/>
+    <w:qFormat/>
     <w:uiPriority w:val="0"/>
   </w:style>
   <w:style w:type="character" w:customStyle="1" w:styleId="61">
@@ -14956,6 +15160,7 @@
   <w:style w:type="table" w:customStyle="1" w:styleId="66">
     <w:name w:val="_Style 65"/>
     <w:basedOn w:val="9"/>
+    <w:qFormat/>
     <w:uiPriority w:val="0"/>
     <w:rPr>
       <w:rFonts w:ascii="Cambria" w:hAnsi="Cambria" w:eastAsia="Cambria" w:cs="Cambria"/>
@@ -15134,6 +15339,7 @@
   <w:style w:type="table" w:customStyle="1" w:styleId="70">
     <w:name w:val="_Style 69"/>
     <w:basedOn w:val="9"/>
+    <w:qFormat/>
     <w:uiPriority w:val="0"/>
     <w:rPr>
       <w:rFonts w:ascii="Cambria" w:hAnsi="Cambria" w:eastAsia="Cambria" w:cs="Cambria"/>
@@ -15217,6 +15423,7 @@
   <w:style w:type="table" w:customStyle="1" w:styleId="72">
     <w:name w:val="_Style 71"/>
     <w:basedOn w:val="9"/>
+    <w:qFormat/>
     <w:uiPriority w:val="0"/>
     <w:rPr>
       <w:rFonts w:ascii="Cambria" w:hAnsi="Cambria" w:eastAsia="Cambria" w:cs="Cambria"/>
@@ -15339,6 +15546,7 @@
   <w:style w:type="table" w:customStyle="1" w:styleId="75">
     <w:name w:val="_Style 74"/>
     <w:basedOn w:val="9"/>
+    <w:qFormat/>
     <w:uiPriority w:val="0"/>
     <w:rPr>
       <w:rFonts w:ascii="Cambria" w:hAnsi="Cambria" w:eastAsia="Cambria" w:cs="Cambria"/>
@@ -15373,6 +15581,7 @@
   <w:style w:type="table" w:customStyle="1" w:styleId="77">
     <w:name w:val="_Style 76"/>
     <w:basedOn w:val="9"/>
+    <w:qFormat/>
     <w:uiPriority w:val="0"/>
     <w:rPr>
       <w:rFonts w:ascii="Cambria" w:hAnsi="Cambria" w:eastAsia="Cambria" w:cs="Cambria"/>
@@ -15425,6 +15634,7 @@
   <w:style w:type="table" w:customStyle="1" w:styleId="78">
     <w:name w:val="_Style 77"/>
     <w:basedOn w:val="9"/>
+    <w:qFormat/>
     <w:uiPriority w:val="0"/>
     <w:rPr>
       <w:rFonts w:ascii="Cambria" w:hAnsi="Cambria" w:eastAsia="Cambria" w:cs="Cambria"/>
@@ -15442,6 +15652,7 @@
   <w:style w:type="table" w:customStyle="1" w:styleId="79">
     <w:name w:val="_Style 78"/>
     <w:basedOn w:val="9"/>
+    <w:qFormat/>
     <w:uiPriority w:val="0"/>
     <w:rPr>
       <w:rFonts w:ascii="Cambria" w:hAnsi="Cambria" w:eastAsia="Cambria" w:cs="Cambria"/>
@@ -15512,6 +15723,7 @@
   <w:style w:type="table" w:customStyle="1" w:styleId="81">
     <w:name w:val="_Style 80"/>
     <w:basedOn w:val="9"/>
+    <w:qFormat/>
     <w:uiPriority w:val="0"/>
     <w:rPr>
       <w:rFonts w:ascii="Cambria" w:hAnsi="Cambria" w:eastAsia="Cambria" w:cs="Cambria"/>

</xml_diff>